<commit_message>
ultimos ajustes a Guion 1 Grado 8
</commit_message>
<xml_diff>
--- a/fuentes/contenidos/grado08/guion01/CS_08_01_REC130.docx
+++ b/fuentes/contenidos/grado08/guion01/CS_08_01_REC130.docx
@@ -110,658 +110,676 @@
         </w:rPr>
         <w:t>_</w:t>
       </w:r>
+      <w:r>
+        <w:rPr>
+          <w:rFonts w:ascii="Times New Roman" w:hAnsi="Times New Roman" w:cs="Times New Roman"/>
+          <w:color w:val="000000" w:themeColor="text1"/>
+        </w:rPr>
+        <w:t>CO</w:t>
+      </w:r>
+    </w:p>
+    <w:p>
+      <w:pPr>
+        <w:rPr>
+          <w:rFonts w:ascii="Arial" w:hAnsi="Arial"/>
+          <w:sz w:val="18"/>
+          <w:szCs w:val="18"/>
+          <w:lang w:val="es-ES_tradnl"/>
+        </w:rPr>
+      </w:pPr>
+    </w:p>
+    <w:p>
+      <w:pPr>
+        <w:rPr>
+          <w:rFonts w:ascii="Arial" w:hAnsi="Arial"/>
+          <w:sz w:val="18"/>
+          <w:szCs w:val="18"/>
+          <w:lang w:val="es-ES_tradnl"/>
+        </w:rPr>
+      </w:pPr>
+    </w:p>
+    <w:p>
+      <w:pPr>
+        <w:rPr>
+          <w:rFonts w:ascii="Arial" w:hAnsi="Arial"/>
+          <w:b/>
+          <w:sz w:val="18"/>
+          <w:szCs w:val="18"/>
+          <w:lang w:val="es-ES_tradnl"/>
+        </w:rPr>
+      </w:pPr>
+      <w:r>
+        <w:rPr>
+          <w:rFonts w:ascii="Arial" w:hAnsi="Arial"/>
+          <w:b/>
+          <w:sz w:val="18"/>
+          <w:szCs w:val="18"/>
+          <w:lang w:val="es-ES_tradnl"/>
+        </w:rPr>
+        <w:t>DATOS DEL RECURSO</w:t>
+      </w:r>
+    </w:p>
+    <w:p>
+      <w:pPr>
+        <w:rPr>
+          <w:rFonts w:ascii="Arial" w:hAnsi="Arial" w:cs="Arial"/>
+          <w:sz w:val="18"/>
+          <w:szCs w:val="18"/>
+          <w:lang w:val="es-ES_tradnl"/>
+        </w:rPr>
+      </w:pPr>
+    </w:p>
+    <w:p>
+      <w:pPr>
+        <w:rPr>
+          <w:rFonts w:ascii="Arial" w:hAnsi="Arial"/>
+          <w:sz w:val="18"/>
+          <w:szCs w:val="18"/>
+          <w:lang w:val="es-ES_tradnl"/>
+        </w:rPr>
+      </w:pPr>
+      <w:r>
+        <w:rPr>
+          <w:rFonts w:ascii="Arial" w:hAnsi="Arial"/>
+          <w:b/>
+          <w:color w:val="FF0000"/>
+          <w:sz w:val="18"/>
+          <w:szCs w:val="18"/>
+          <w:lang w:val="es-ES_tradnl"/>
+        </w:rPr>
+        <w:t>*</w:t>
+      </w:r>
+      <w:r>
+        <w:rPr>
+          <w:rFonts w:ascii="Arial" w:hAnsi="Arial"/>
+          <w:sz w:val="18"/>
+          <w:szCs w:val="18"/>
+          <w:lang w:val="es-ES_tradnl"/>
+        </w:rPr>
+        <w:t xml:space="preserve"> </w:t>
+      </w:r>
+      <w:r>
+        <w:rPr>
+          <w:rFonts w:ascii="Arial" w:hAnsi="Arial"/>
+          <w:sz w:val="18"/>
+          <w:szCs w:val="18"/>
+          <w:highlight w:val="green"/>
+          <w:lang w:val="es-ES_tradnl"/>
+        </w:rPr>
+        <w:t>Título del recurso</w:t>
+      </w:r>
+      <w:r>
+        <w:rPr>
+          <w:rFonts w:ascii="Arial" w:hAnsi="Arial"/>
+          <w:sz w:val="18"/>
+          <w:szCs w:val="18"/>
+          <w:highlight w:val="green"/>
+          <w:lang w:val="es-ES_tradnl"/>
+        </w:rPr>
+        <w:t xml:space="preserve"> </w:t>
+      </w:r>
+      <w:r>
+        <w:rPr>
+          <w:rFonts w:ascii="Arial" w:hAnsi="Arial"/>
+          <w:sz w:val="18"/>
+          <w:szCs w:val="18"/>
+          <w:highlight w:val="green"/>
+          <w:lang w:val="es-ES_tradnl"/>
+        </w:rPr>
+        <w:t>(</w:t>
+      </w:r>
+      <w:r>
+        <w:rPr>
+          <w:rFonts w:ascii="Arial" w:hAnsi="Arial"/>
+          <w:b/>
+          <w:sz w:val="18"/>
+          <w:szCs w:val="18"/>
+          <w:highlight w:val="green"/>
+          <w:lang w:val="es-ES_tradnl"/>
+        </w:rPr>
+        <w:t>65</w:t>
+      </w:r>
+      <w:r>
+        <w:rPr>
+          <w:rFonts w:ascii="Arial" w:hAnsi="Arial"/>
+          <w:sz w:val="18"/>
+          <w:szCs w:val="18"/>
+          <w:highlight w:val="green"/>
+          <w:lang w:val="es-ES_tradnl"/>
+        </w:rPr>
+        <w:t xml:space="preserve"> caracteres máx.)</w:t>
+      </w:r>
+      <w:r>
+        <w:rPr>
+          <w:rFonts w:ascii="Times New Roman" w:hAnsi="Times New Roman" w:cs="Times New Roman"/>
+          <w:color w:val="000000" w:themeColor="text1"/>
+        </w:rPr>
+        <w:t xml:space="preserve"> </w:t>
+      </w:r>
+      <w:proofErr w:type="spellStart"/>
+      <w:r>
+        <w:rPr>
+          <w:rFonts w:ascii="Times New Roman" w:hAnsi="Times New Roman" w:cs="Times New Roman"/>
+          <w:color w:val="000000" w:themeColor="text1"/>
+        </w:rPr>
+        <w:t>Refuerza</w:t>
+      </w:r>
+      <w:proofErr w:type="spellEnd"/>
+      <w:r>
+        <w:rPr>
+          <w:rFonts w:ascii="Times New Roman" w:hAnsi="Times New Roman" w:cs="Times New Roman"/>
+          <w:color w:val="000000" w:themeColor="text1"/>
+        </w:rPr>
+        <w:t xml:space="preserve"> </w:t>
+      </w:r>
+      <w:proofErr w:type="spellStart"/>
+      <w:r>
+        <w:rPr>
+          <w:rFonts w:ascii="Times New Roman" w:hAnsi="Times New Roman" w:cs="Times New Roman"/>
+          <w:color w:val="000000" w:themeColor="text1"/>
+        </w:rPr>
+        <w:t>tu</w:t>
+      </w:r>
+      <w:proofErr w:type="spellEnd"/>
+      <w:r>
+        <w:rPr>
+          <w:rFonts w:ascii="Times New Roman" w:hAnsi="Times New Roman" w:cs="Times New Roman"/>
+          <w:color w:val="000000" w:themeColor="text1"/>
+        </w:rPr>
+        <w:t xml:space="preserve"> </w:t>
+      </w:r>
+      <w:proofErr w:type="spellStart"/>
+      <w:r>
+        <w:rPr>
+          <w:rFonts w:ascii="Times New Roman" w:hAnsi="Times New Roman" w:cs="Times New Roman"/>
+          <w:color w:val="000000" w:themeColor="text1"/>
+        </w:rPr>
+        <w:t>aprendizaje</w:t>
+      </w:r>
+      <w:proofErr w:type="spellEnd"/>
+      <w:r>
+        <w:rPr>
+          <w:rFonts w:ascii="Times New Roman" w:hAnsi="Times New Roman" w:cs="Times New Roman"/>
+          <w:color w:val="000000" w:themeColor="text1"/>
+        </w:rPr>
+        <w:t xml:space="preserve">: La </w:t>
+      </w:r>
+      <w:proofErr w:type="spellStart"/>
+      <w:r>
+        <w:rPr>
+          <w:rFonts w:ascii="Times New Roman" w:hAnsi="Times New Roman" w:cs="Times New Roman"/>
+          <w:color w:val="000000" w:themeColor="text1"/>
+        </w:rPr>
+        <w:t>tolerancia</w:t>
+      </w:r>
+      <w:proofErr w:type="spellEnd"/>
+      <w:r>
+        <w:rPr>
+          <w:rFonts w:ascii="Times New Roman" w:hAnsi="Times New Roman" w:cs="Times New Roman"/>
+          <w:color w:val="000000" w:themeColor="text1"/>
+        </w:rPr>
+        <w:t xml:space="preserve"> </w:t>
+      </w:r>
+      <w:proofErr w:type="spellStart"/>
+      <w:r>
+        <w:rPr>
+          <w:rFonts w:ascii="Times New Roman" w:hAnsi="Times New Roman" w:cs="Times New Roman"/>
+          <w:color w:val="000000" w:themeColor="text1"/>
+        </w:rPr>
+        <w:t>religiosa</w:t>
+      </w:r>
+      <w:proofErr w:type="spellEnd"/>
+    </w:p>
+    <w:p>
+      <w:pPr>
+        <w:rPr>
+          <w:rFonts w:ascii="Arial" w:hAnsi="Arial" w:cs="Arial"/>
+          <w:sz w:val="18"/>
+          <w:szCs w:val="18"/>
+          <w:lang w:val="es-ES_tradnl"/>
+        </w:rPr>
+      </w:pPr>
+    </w:p>
+    <w:p>
+      <w:pPr>
+        <w:rPr>
+          <w:rFonts w:ascii="Arial" w:hAnsi="Arial" w:cs="Arial"/>
+          <w:sz w:val="18"/>
+          <w:szCs w:val="18"/>
+          <w:lang w:val="es-ES_tradnl"/>
+        </w:rPr>
+      </w:pPr>
+    </w:p>
+    <w:p>
+      <w:pPr>
+        <w:rPr>
+          <w:rFonts w:ascii="Arial" w:hAnsi="Arial"/>
+          <w:sz w:val="18"/>
+          <w:szCs w:val="18"/>
+          <w:lang w:val="es-ES_tradnl"/>
+        </w:rPr>
+      </w:pPr>
+      <w:r>
+        <w:rPr>
+          <w:rFonts w:ascii="Arial" w:hAnsi="Arial"/>
+          <w:b/>
+          <w:color w:val="FF0000"/>
+          <w:sz w:val="18"/>
+          <w:szCs w:val="18"/>
+          <w:lang w:val="es-ES_tradnl"/>
+        </w:rPr>
+        <w:t>*</w:t>
+      </w:r>
+      <w:r>
+        <w:rPr>
+          <w:rFonts w:ascii="Arial" w:hAnsi="Arial"/>
+          <w:sz w:val="18"/>
+          <w:szCs w:val="18"/>
+          <w:lang w:val="es-ES_tradnl"/>
+        </w:rPr>
+        <w:t xml:space="preserve"> </w:t>
+      </w:r>
+      <w:r>
+        <w:rPr>
+          <w:rFonts w:ascii="Arial" w:hAnsi="Arial"/>
+          <w:sz w:val="18"/>
+          <w:szCs w:val="18"/>
+          <w:highlight w:val="green"/>
+          <w:lang w:val="es-ES_tradnl"/>
+        </w:rPr>
+        <w:t>Descripción del recurso</w:t>
+      </w:r>
+      <w:r>
+        <w:rPr>
+          <w:rFonts w:ascii="Times New Roman" w:hAnsi="Times New Roman" w:cs="Times New Roman"/>
+          <w:color w:val="000000" w:themeColor="text1"/>
+        </w:rPr>
+        <w:t xml:space="preserve"> </w:t>
+      </w:r>
+      <w:proofErr w:type="spellStart"/>
+      <w:r>
+        <w:rPr>
+          <w:rFonts w:ascii="Times New Roman" w:hAnsi="Times New Roman" w:cs="Times New Roman"/>
+          <w:color w:val="000000" w:themeColor="text1"/>
+        </w:rPr>
+        <w:t>Actividad</w:t>
+      </w:r>
+      <w:proofErr w:type="spellEnd"/>
+      <w:r>
+        <w:rPr>
+          <w:rFonts w:ascii="Times New Roman" w:hAnsi="Times New Roman" w:cs="Times New Roman"/>
+          <w:color w:val="000000" w:themeColor="text1"/>
+        </w:rPr>
+        <w:t xml:space="preserve"> </w:t>
+      </w:r>
+      <w:proofErr w:type="spellStart"/>
+      <w:r>
+        <w:rPr>
+          <w:rFonts w:ascii="Times New Roman" w:hAnsi="Times New Roman" w:cs="Times New Roman"/>
+          <w:color w:val="000000" w:themeColor="text1"/>
+        </w:rPr>
+        <w:t>que</w:t>
+      </w:r>
+      <w:proofErr w:type="spellEnd"/>
+      <w:r>
+        <w:rPr>
+          <w:rFonts w:ascii="Times New Roman" w:hAnsi="Times New Roman" w:cs="Times New Roman"/>
+          <w:color w:val="000000" w:themeColor="text1"/>
+        </w:rPr>
+        <w:t xml:space="preserve"> se propone </w:t>
+      </w:r>
+      <w:proofErr w:type="spellStart"/>
+      <w:r>
+        <w:rPr>
+          <w:rFonts w:ascii="Times New Roman" w:hAnsi="Times New Roman" w:cs="Times New Roman"/>
+          <w:color w:val="000000" w:themeColor="text1"/>
+        </w:rPr>
+        <w:t>explicar</w:t>
+      </w:r>
+      <w:proofErr w:type="spellEnd"/>
+      <w:r>
+        <w:rPr>
+          <w:rFonts w:ascii="Times New Roman" w:hAnsi="Times New Roman" w:cs="Times New Roman"/>
+          <w:color w:val="000000" w:themeColor="text1"/>
+        </w:rPr>
+        <w:t xml:space="preserve"> </w:t>
+      </w:r>
+      <w:proofErr w:type="spellStart"/>
+      <w:r>
+        <w:rPr>
+          <w:rFonts w:ascii="Times New Roman" w:hAnsi="Times New Roman" w:cs="Times New Roman"/>
+          <w:color w:val="000000" w:themeColor="text1"/>
+        </w:rPr>
+        <w:t>que</w:t>
+      </w:r>
+      <w:proofErr w:type="spellEnd"/>
+      <w:r>
+        <w:rPr>
+          <w:rFonts w:ascii="Times New Roman" w:hAnsi="Times New Roman" w:cs="Times New Roman"/>
+          <w:color w:val="000000" w:themeColor="text1"/>
+        </w:rPr>
+        <w:t xml:space="preserve"> </w:t>
+      </w:r>
+      <w:proofErr w:type="spellStart"/>
+      <w:r>
+        <w:rPr>
+          <w:rFonts w:ascii="Times New Roman" w:hAnsi="Times New Roman" w:cs="Times New Roman"/>
+          <w:color w:val="000000" w:themeColor="text1"/>
+        </w:rPr>
+        <w:t>uno</w:t>
+      </w:r>
+      <w:proofErr w:type="spellEnd"/>
+      <w:r>
+        <w:rPr>
+          <w:rFonts w:ascii="Times New Roman" w:hAnsi="Times New Roman" w:cs="Times New Roman"/>
+          <w:color w:val="000000" w:themeColor="text1"/>
+        </w:rPr>
+        <w:t xml:space="preserve"> de los </w:t>
+      </w:r>
+      <w:proofErr w:type="spellStart"/>
+      <w:r>
+        <w:rPr>
+          <w:rFonts w:ascii="Times New Roman" w:hAnsi="Times New Roman" w:cs="Times New Roman"/>
+          <w:color w:val="000000" w:themeColor="text1"/>
+        </w:rPr>
+        <w:t>orígenes</w:t>
+      </w:r>
+      <w:proofErr w:type="spellEnd"/>
+      <w:r>
+        <w:rPr>
+          <w:rFonts w:ascii="Times New Roman" w:hAnsi="Times New Roman" w:cs="Times New Roman"/>
+          <w:color w:val="000000" w:themeColor="text1"/>
+        </w:rPr>
+        <w:t xml:space="preserve"> de la </w:t>
+      </w:r>
+      <w:proofErr w:type="spellStart"/>
+      <w:r>
+        <w:rPr>
+          <w:rFonts w:ascii="Times New Roman" w:hAnsi="Times New Roman" w:cs="Times New Roman"/>
+          <w:color w:val="000000" w:themeColor="text1"/>
+        </w:rPr>
+        <w:t>tolerancia</w:t>
+      </w:r>
+      <w:proofErr w:type="spellEnd"/>
+      <w:r>
+        <w:rPr>
+          <w:rFonts w:ascii="Times New Roman" w:hAnsi="Times New Roman" w:cs="Times New Roman"/>
+          <w:color w:val="000000" w:themeColor="text1"/>
+        </w:rPr>
+        <w:t xml:space="preserve"> </w:t>
+      </w:r>
+      <w:proofErr w:type="spellStart"/>
+      <w:r>
+        <w:rPr>
+          <w:rFonts w:ascii="Times New Roman" w:hAnsi="Times New Roman" w:cs="Times New Roman"/>
+          <w:color w:val="000000" w:themeColor="text1"/>
+        </w:rPr>
+        <w:t>religiosa</w:t>
+      </w:r>
+      <w:proofErr w:type="spellEnd"/>
+      <w:r>
+        <w:rPr>
+          <w:rFonts w:ascii="Times New Roman" w:hAnsi="Times New Roman" w:cs="Times New Roman"/>
+          <w:color w:val="000000" w:themeColor="text1"/>
+        </w:rPr>
+        <w:t xml:space="preserve"> se </w:t>
+      </w:r>
+      <w:proofErr w:type="spellStart"/>
+      <w:r>
+        <w:rPr>
+          <w:rFonts w:ascii="Times New Roman" w:hAnsi="Times New Roman" w:cs="Times New Roman"/>
+          <w:color w:val="000000" w:themeColor="text1"/>
+        </w:rPr>
+        <w:t>encuentra</w:t>
+      </w:r>
+      <w:proofErr w:type="spellEnd"/>
+      <w:r>
+        <w:rPr>
+          <w:rFonts w:ascii="Times New Roman" w:hAnsi="Times New Roman" w:cs="Times New Roman"/>
+          <w:color w:val="000000" w:themeColor="text1"/>
+        </w:rPr>
+        <w:t xml:space="preserve"> </w:t>
+      </w:r>
+      <w:proofErr w:type="spellStart"/>
+      <w:r>
+        <w:rPr>
+          <w:rFonts w:ascii="Times New Roman" w:hAnsi="Times New Roman" w:cs="Times New Roman"/>
+          <w:color w:val="000000" w:themeColor="text1"/>
+        </w:rPr>
+        <w:t>en</w:t>
+      </w:r>
+      <w:proofErr w:type="spellEnd"/>
+      <w:r>
+        <w:rPr>
+          <w:rFonts w:ascii="Times New Roman" w:hAnsi="Times New Roman" w:cs="Times New Roman"/>
+          <w:color w:val="000000" w:themeColor="text1"/>
+        </w:rPr>
+        <w:t xml:space="preserve"> el </w:t>
+      </w:r>
+      <w:proofErr w:type="spellStart"/>
+      <w:r>
+        <w:rPr>
+          <w:rFonts w:ascii="Times New Roman" w:hAnsi="Times New Roman" w:cs="Times New Roman"/>
+          <w:color w:val="000000" w:themeColor="text1"/>
+        </w:rPr>
+        <w:t>proceso</w:t>
+      </w:r>
+      <w:proofErr w:type="spellEnd"/>
+      <w:r>
+        <w:rPr>
+          <w:rFonts w:ascii="Times New Roman" w:hAnsi="Times New Roman" w:cs="Times New Roman"/>
+          <w:color w:val="000000" w:themeColor="text1"/>
+        </w:rPr>
+        <w:t xml:space="preserve"> </w:t>
+      </w:r>
+      <w:proofErr w:type="spellStart"/>
+      <w:r>
+        <w:rPr>
+          <w:rFonts w:ascii="Times New Roman" w:hAnsi="Times New Roman" w:cs="Times New Roman"/>
+          <w:color w:val="000000" w:themeColor="text1"/>
+        </w:rPr>
+        <w:t>político</w:t>
+      </w:r>
+      <w:proofErr w:type="spellEnd"/>
+      <w:r>
+        <w:rPr>
+          <w:rFonts w:ascii="Times New Roman" w:hAnsi="Times New Roman" w:cs="Times New Roman"/>
+          <w:color w:val="000000" w:themeColor="text1"/>
+        </w:rPr>
+        <w:t xml:space="preserve"> de </w:t>
+      </w:r>
+      <w:proofErr w:type="spellStart"/>
+      <w:r>
+        <w:rPr>
+          <w:rFonts w:ascii="Times New Roman" w:hAnsi="Times New Roman" w:cs="Times New Roman"/>
+          <w:color w:val="000000" w:themeColor="text1"/>
+        </w:rPr>
+        <w:t>las</w:t>
+      </w:r>
+      <w:proofErr w:type="spellEnd"/>
+      <w:r>
+        <w:rPr>
+          <w:rFonts w:ascii="Times New Roman" w:hAnsi="Times New Roman" w:cs="Times New Roman"/>
+          <w:color w:val="000000" w:themeColor="text1"/>
+        </w:rPr>
+        <w:t xml:space="preserve"> </w:t>
+      </w:r>
+      <w:proofErr w:type="spellStart"/>
+      <w:r>
+        <w:rPr>
+          <w:rFonts w:ascii="Times New Roman" w:hAnsi="Times New Roman" w:cs="Times New Roman"/>
+          <w:color w:val="000000" w:themeColor="text1"/>
+        </w:rPr>
+        <w:t>revoluciones</w:t>
+      </w:r>
+      <w:proofErr w:type="spellEnd"/>
+      <w:r>
+        <w:rPr>
+          <w:rFonts w:ascii="Times New Roman" w:hAnsi="Times New Roman" w:cs="Times New Roman"/>
+          <w:color w:val="000000" w:themeColor="text1"/>
+        </w:rPr>
+        <w:t xml:space="preserve"> </w:t>
+      </w:r>
+      <w:proofErr w:type="spellStart"/>
+      <w:r>
+        <w:rPr>
+          <w:rFonts w:ascii="Times New Roman" w:hAnsi="Times New Roman" w:cs="Times New Roman"/>
+          <w:color w:val="000000" w:themeColor="text1"/>
+        </w:rPr>
+        <w:t>inglesas</w:t>
+      </w:r>
+      <w:proofErr w:type="spellEnd"/>
+    </w:p>
+    <w:p>
+      <w:pPr>
+        <w:rPr>
+          <w:rFonts w:ascii="Arial" w:hAnsi="Arial" w:cs="Arial"/>
+          <w:sz w:val="18"/>
+          <w:szCs w:val="18"/>
+          <w:lang w:val="es-ES_tradnl"/>
+        </w:rPr>
+      </w:pPr>
+    </w:p>
+    <w:p>
+      <w:pPr>
+        <w:rPr>
+          <w:rFonts w:ascii="Arial" w:hAnsi="Arial" w:cs="Arial"/>
+          <w:sz w:val="18"/>
+          <w:szCs w:val="18"/>
+          <w:lang w:val="es-ES_tradnl"/>
+        </w:rPr>
+      </w:pPr>
+    </w:p>
+    <w:p>
+      <w:pPr>
+        <w:rPr>
+          <w:rFonts w:ascii="Arial" w:hAnsi="Arial"/>
+          <w:sz w:val="18"/>
+          <w:szCs w:val="18"/>
+          <w:lang w:val="es-ES_tradnl"/>
+        </w:rPr>
+      </w:pPr>
+      <w:r>
+        <w:rPr>
+          <w:rFonts w:ascii="Arial" w:hAnsi="Arial"/>
+          <w:b/>
+          <w:color w:val="FF0000"/>
+          <w:sz w:val="18"/>
+          <w:szCs w:val="18"/>
+          <w:lang w:val="es-ES_tradnl"/>
+        </w:rPr>
+        <w:t>*</w:t>
+      </w:r>
+      <w:r>
+        <w:rPr>
+          <w:rFonts w:ascii="Arial" w:hAnsi="Arial"/>
+          <w:sz w:val="18"/>
+          <w:szCs w:val="18"/>
+          <w:lang w:val="es-ES_tradnl"/>
+        </w:rPr>
+        <w:t xml:space="preserve"> </w:t>
+      </w:r>
+      <w:r>
+        <w:rPr>
+          <w:rFonts w:ascii="Arial" w:hAnsi="Arial"/>
+          <w:sz w:val="18"/>
+          <w:szCs w:val="18"/>
+          <w:highlight w:val="green"/>
+          <w:lang w:val="es-ES_tradnl"/>
+        </w:rPr>
+        <w:t>Palabras clave del recurso (separadas por comas ",")</w:t>
+      </w:r>
+      <w:r>
+        <w:rPr>
+          <w:rFonts w:ascii="Arial" w:hAnsi="Arial"/>
+          <w:sz w:val="18"/>
+          <w:szCs w:val="18"/>
+          <w:lang w:val="es-ES_tradnl"/>
+        </w:rPr>
+        <w:t xml:space="preserve"> tolerancia, Revolución inglesa, protestantismo, catolicismo</w:t>
+      </w:r>
+    </w:p>
+    <w:p>
+      <w:pPr>
+        <w:rPr>
+          <w:rFonts w:ascii="Arial" w:hAnsi="Arial" w:cs="Arial"/>
+          <w:sz w:val="18"/>
+          <w:szCs w:val="18"/>
+          <w:lang w:val="es-ES_tradnl"/>
+        </w:rPr>
+      </w:pPr>
+    </w:p>
+    <w:p>
+      <w:pPr>
+        <w:rPr>
+          <w:rFonts w:ascii="Arial" w:hAnsi="Arial" w:cs="Arial"/>
+          <w:sz w:val="18"/>
+          <w:szCs w:val="18"/>
+          <w:lang w:val="es-ES_tradnl"/>
+        </w:rPr>
+      </w:pPr>
+    </w:p>
+    <w:p>
+      <w:pPr>
+        <w:rPr>
+          <w:rFonts w:ascii="Arial" w:hAnsi="Arial"/>
+          <w:sz w:val="18"/>
+          <w:szCs w:val="18"/>
+          <w:lang w:val="es-ES_tradnl"/>
+        </w:rPr>
+      </w:pPr>
+      <w:r>
+        <w:rPr>
+          <w:rFonts w:ascii="Arial" w:hAnsi="Arial"/>
+          <w:b/>
+          <w:color w:val="FF0000"/>
+          <w:sz w:val="18"/>
+          <w:szCs w:val="18"/>
+          <w:lang w:val="es-ES_tradnl"/>
+        </w:rPr>
+        <w:t>*</w:t>
+      </w:r>
+      <w:r>
+        <w:rPr>
+          <w:rFonts w:ascii="Arial" w:hAnsi="Arial"/>
+          <w:color w:val="FF0000"/>
+          <w:sz w:val="18"/>
+          <w:szCs w:val="18"/>
+          <w:lang w:val="es-ES_tradnl"/>
+        </w:rPr>
+        <w:t xml:space="preserve"> </w:t>
+      </w:r>
+      <w:r>
+        <w:rPr>
+          <w:rFonts w:ascii="Arial" w:hAnsi="Arial"/>
+          <w:sz w:val="18"/>
+          <w:szCs w:val="18"/>
+          <w:highlight w:val="green"/>
+          <w:lang w:val="es-ES_tradnl"/>
+        </w:rPr>
+        <w:t>Tiempo estimado (minutos)</w:t>
+      </w:r>
+      <w:r>
+        <w:rPr>
+          <w:rFonts w:ascii="Arial" w:hAnsi="Arial"/>
+          <w:sz w:val="18"/>
+          <w:szCs w:val="18"/>
+          <w:lang w:val="es-ES_tradnl"/>
+        </w:rPr>
+        <w:t>: 15 minutos</w:t>
+      </w:r>
+    </w:p>
+    <w:p>
+      <w:pPr>
+        <w:rPr>
+          <w:rFonts w:ascii="Arial" w:hAnsi="Arial" w:cs="Arial"/>
+          <w:sz w:val="18"/>
+          <w:szCs w:val="18"/>
+          <w:lang w:val="es-ES_tradnl"/>
+        </w:rPr>
+      </w:pPr>
       <w:bookmarkStart w:id="0" w:name="_GoBack"/>
       <w:bookmarkEnd w:id="0"/>
-      <w:r>
-        <w:rPr>
-          <w:rFonts w:ascii="Times New Roman" w:hAnsi="Times New Roman" w:cs="Times New Roman"/>
-          <w:color w:val="000000" w:themeColor="text1"/>
-        </w:rPr>
-        <w:t>CO</w:t>
-      </w:r>
-    </w:p>
-    <w:p>
-      <w:pPr>
-        <w:rPr>
-          <w:rFonts w:ascii="Arial" w:hAnsi="Arial"/>
-          <w:sz w:val="18"/>
-          <w:szCs w:val="18"/>
-          <w:lang w:val="es-ES_tradnl"/>
-        </w:rPr>
-      </w:pPr>
-    </w:p>
-    <w:p>
-      <w:pPr>
-        <w:rPr>
-          <w:rFonts w:ascii="Arial" w:hAnsi="Arial"/>
-          <w:sz w:val="18"/>
-          <w:szCs w:val="18"/>
-          <w:lang w:val="es-ES_tradnl"/>
-        </w:rPr>
-      </w:pPr>
-    </w:p>
-    <w:p>
-      <w:pPr>
-        <w:rPr>
-          <w:rFonts w:ascii="Arial" w:hAnsi="Arial"/>
-          <w:b/>
-          <w:sz w:val="18"/>
-          <w:szCs w:val="18"/>
-          <w:lang w:val="es-ES_tradnl"/>
-        </w:rPr>
-      </w:pPr>
-      <w:r>
-        <w:rPr>
-          <w:rFonts w:ascii="Arial" w:hAnsi="Arial"/>
-          <w:b/>
-          <w:sz w:val="18"/>
-          <w:szCs w:val="18"/>
-          <w:lang w:val="es-ES_tradnl"/>
-        </w:rPr>
-        <w:t>DATOS DEL RECURSO</w:t>
-      </w:r>
-    </w:p>
-    <w:p>
-      <w:pPr>
-        <w:rPr>
-          <w:rFonts w:ascii="Arial" w:hAnsi="Arial" w:cs="Arial"/>
-          <w:sz w:val="18"/>
-          <w:szCs w:val="18"/>
-          <w:lang w:val="es-ES_tradnl"/>
-        </w:rPr>
-      </w:pPr>
-    </w:p>
-    <w:p>
-      <w:pPr>
-        <w:rPr>
-          <w:rFonts w:ascii="Arial" w:hAnsi="Arial"/>
-          <w:sz w:val="18"/>
-          <w:szCs w:val="18"/>
-          <w:lang w:val="es-ES_tradnl"/>
-        </w:rPr>
-      </w:pPr>
-      <w:r>
-        <w:rPr>
-          <w:rFonts w:ascii="Arial" w:hAnsi="Arial"/>
-          <w:b/>
-          <w:color w:val="FF0000"/>
-          <w:sz w:val="18"/>
-          <w:szCs w:val="18"/>
-          <w:lang w:val="es-ES_tradnl"/>
-        </w:rPr>
-        <w:t>*</w:t>
-      </w:r>
-      <w:r>
-        <w:rPr>
-          <w:rFonts w:ascii="Arial" w:hAnsi="Arial"/>
-          <w:sz w:val="18"/>
-          <w:szCs w:val="18"/>
-          <w:lang w:val="es-ES_tradnl"/>
-        </w:rPr>
-        <w:t xml:space="preserve"> </w:t>
-      </w:r>
-      <w:r>
-        <w:rPr>
-          <w:rFonts w:ascii="Arial" w:hAnsi="Arial"/>
-          <w:sz w:val="18"/>
-          <w:szCs w:val="18"/>
-          <w:highlight w:val="green"/>
-          <w:lang w:val="es-ES_tradnl"/>
-        </w:rPr>
-        <w:t>Título del recurso</w:t>
-      </w:r>
-      <w:r>
-        <w:rPr>
-          <w:rFonts w:ascii="Arial" w:hAnsi="Arial"/>
-          <w:sz w:val="18"/>
-          <w:szCs w:val="18"/>
-          <w:highlight w:val="green"/>
-          <w:lang w:val="es-ES_tradnl"/>
-        </w:rPr>
-        <w:t xml:space="preserve"> </w:t>
-      </w:r>
-      <w:r>
-        <w:rPr>
-          <w:rFonts w:ascii="Arial" w:hAnsi="Arial"/>
-          <w:sz w:val="18"/>
-          <w:szCs w:val="18"/>
-          <w:highlight w:val="green"/>
-          <w:lang w:val="es-ES_tradnl"/>
-        </w:rPr>
-        <w:t>(</w:t>
-      </w:r>
-      <w:r>
-        <w:rPr>
-          <w:rFonts w:ascii="Arial" w:hAnsi="Arial"/>
-          <w:b/>
-          <w:sz w:val="18"/>
-          <w:szCs w:val="18"/>
-          <w:highlight w:val="green"/>
-          <w:lang w:val="es-ES_tradnl"/>
-        </w:rPr>
-        <w:t>65</w:t>
-      </w:r>
-      <w:r>
-        <w:rPr>
-          <w:rFonts w:ascii="Arial" w:hAnsi="Arial"/>
-          <w:sz w:val="18"/>
-          <w:szCs w:val="18"/>
-          <w:highlight w:val="green"/>
-          <w:lang w:val="es-ES_tradnl"/>
-        </w:rPr>
-        <w:t xml:space="preserve"> caracteres máx.)</w:t>
-      </w:r>
-      <w:r>
-        <w:rPr>
-          <w:rFonts w:ascii="Times New Roman" w:hAnsi="Times New Roman" w:cs="Times New Roman"/>
-          <w:color w:val="000000" w:themeColor="text1"/>
-        </w:rPr>
-        <w:t xml:space="preserve"> </w:t>
-      </w:r>
-      <w:proofErr w:type="spellStart"/>
-      <w:r>
-        <w:rPr>
-          <w:rFonts w:ascii="Times New Roman" w:hAnsi="Times New Roman" w:cs="Times New Roman"/>
-          <w:color w:val="000000" w:themeColor="text1"/>
-        </w:rPr>
-        <w:t>Refuerza</w:t>
-      </w:r>
-      <w:proofErr w:type="spellEnd"/>
-      <w:r>
-        <w:rPr>
-          <w:rFonts w:ascii="Times New Roman" w:hAnsi="Times New Roman" w:cs="Times New Roman"/>
-          <w:color w:val="000000" w:themeColor="text1"/>
-        </w:rPr>
-        <w:t xml:space="preserve"> </w:t>
-      </w:r>
-      <w:proofErr w:type="spellStart"/>
-      <w:r>
-        <w:rPr>
-          <w:rFonts w:ascii="Times New Roman" w:hAnsi="Times New Roman" w:cs="Times New Roman"/>
-          <w:color w:val="000000" w:themeColor="text1"/>
-        </w:rPr>
-        <w:t>tu</w:t>
-      </w:r>
-      <w:proofErr w:type="spellEnd"/>
-      <w:r>
-        <w:rPr>
-          <w:rFonts w:ascii="Times New Roman" w:hAnsi="Times New Roman" w:cs="Times New Roman"/>
-          <w:color w:val="000000" w:themeColor="text1"/>
-        </w:rPr>
-        <w:t xml:space="preserve"> </w:t>
-      </w:r>
-      <w:proofErr w:type="spellStart"/>
-      <w:r>
-        <w:rPr>
-          <w:rFonts w:ascii="Times New Roman" w:hAnsi="Times New Roman" w:cs="Times New Roman"/>
-          <w:color w:val="000000" w:themeColor="text1"/>
-        </w:rPr>
-        <w:t>aprendizaje</w:t>
-      </w:r>
-      <w:proofErr w:type="spellEnd"/>
-      <w:r>
-        <w:rPr>
-          <w:rFonts w:ascii="Times New Roman" w:hAnsi="Times New Roman" w:cs="Times New Roman"/>
-          <w:color w:val="000000" w:themeColor="text1"/>
-        </w:rPr>
-        <w:t xml:space="preserve">: La </w:t>
-      </w:r>
-      <w:proofErr w:type="spellStart"/>
-      <w:r>
-        <w:rPr>
-          <w:rFonts w:ascii="Times New Roman" w:hAnsi="Times New Roman" w:cs="Times New Roman"/>
-          <w:color w:val="000000" w:themeColor="text1"/>
-        </w:rPr>
-        <w:t>tolerancia</w:t>
-      </w:r>
-      <w:proofErr w:type="spellEnd"/>
-      <w:r>
-        <w:rPr>
-          <w:rFonts w:ascii="Times New Roman" w:hAnsi="Times New Roman" w:cs="Times New Roman"/>
-          <w:color w:val="000000" w:themeColor="text1"/>
-        </w:rPr>
-        <w:t xml:space="preserve"> </w:t>
-      </w:r>
-      <w:proofErr w:type="spellStart"/>
-      <w:r>
-        <w:rPr>
-          <w:rFonts w:ascii="Times New Roman" w:hAnsi="Times New Roman" w:cs="Times New Roman"/>
-          <w:color w:val="000000" w:themeColor="text1"/>
-        </w:rPr>
-        <w:t>religiosa</w:t>
-      </w:r>
-      <w:proofErr w:type="spellEnd"/>
-    </w:p>
-    <w:p>
-      <w:pPr>
-        <w:rPr>
-          <w:rFonts w:ascii="Arial" w:hAnsi="Arial" w:cs="Arial"/>
-          <w:sz w:val="18"/>
-          <w:szCs w:val="18"/>
-          <w:lang w:val="es-ES_tradnl"/>
-        </w:rPr>
-      </w:pPr>
-    </w:p>
-    <w:p>
-      <w:pPr>
-        <w:rPr>
-          <w:rFonts w:ascii="Arial" w:hAnsi="Arial" w:cs="Arial"/>
-          <w:sz w:val="18"/>
-          <w:szCs w:val="18"/>
-          <w:lang w:val="es-ES_tradnl"/>
-        </w:rPr>
-      </w:pPr>
-    </w:p>
-    <w:p>
-      <w:pPr>
-        <w:rPr>
-          <w:rFonts w:ascii="Arial" w:hAnsi="Arial"/>
-          <w:sz w:val="18"/>
-          <w:szCs w:val="18"/>
-          <w:lang w:val="es-ES_tradnl"/>
-        </w:rPr>
-      </w:pPr>
-      <w:r>
-        <w:rPr>
-          <w:rFonts w:ascii="Arial" w:hAnsi="Arial"/>
-          <w:b/>
-          <w:color w:val="FF0000"/>
-          <w:sz w:val="18"/>
-          <w:szCs w:val="18"/>
-          <w:lang w:val="es-ES_tradnl"/>
-        </w:rPr>
-        <w:t>*</w:t>
-      </w:r>
-      <w:r>
-        <w:rPr>
-          <w:rFonts w:ascii="Arial" w:hAnsi="Arial"/>
-          <w:sz w:val="18"/>
-          <w:szCs w:val="18"/>
-          <w:lang w:val="es-ES_tradnl"/>
-        </w:rPr>
-        <w:t xml:space="preserve"> </w:t>
-      </w:r>
-      <w:r>
-        <w:rPr>
-          <w:rFonts w:ascii="Arial" w:hAnsi="Arial"/>
-          <w:sz w:val="18"/>
-          <w:szCs w:val="18"/>
-          <w:highlight w:val="green"/>
-          <w:lang w:val="es-ES_tradnl"/>
-        </w:rPr>
-        <w:t>Descripción del recurso</w:t>
-      </w:r>
-      <w:r>
-        <w:rPr>
-          <w:rFonts w:ascii="Times New Roman" w:hAnsi="Times New Roman" w:cs="Times New Roman"/>
-          <w:color w:val="000000" w:themeColor="text1"/>
-        </w:rPr>
-        <w:t xml:space="preserve"> </w:t>
-      </w:r>
-      <w:proofErr w:type="spellStart"/>
-      <w:r>
-        <w:rPr>
-          <w:rFonts w:ascii="Times New Roman" w:hAnsi="Times New Roman" w:cs="Times New Roman"/>
-          <w:color w:val="000000" w:themeColor="text1"/>
-        </w:rPr>
-        <w:t>Actividad</w:t>
-      </w:r>
-      <w:proofErr w:type="spellEnd"/>
-      <w:r>
-        <w:rPr>
-          <w:rFonts w:ascii="Times New Roman" w:hAnsi="Times New Roman" w:cs="Times New Roman"/>
-          <w:color w:val="000000" w:themeColor="text1"/>
-        </w:rPr>
-        <w:t xml:space="preserve"> </w:t>
-      </w:r>
-      <w:proofErr w:type="spellStart"/>
-      <w:r>
-        <w:rPr>
-          <w:rFonts w:ascii="Times New Roman" w:hAnsi="Times New Roman" w:cs="Times New Roman"/>
-          <w:color w:val="000000" w:themeColor="text1"/>
-        </w:rPr>
-        <w:t>que</w:t>
-      </w:r>
-      <w:proofErr w:type="spellEnd"/>
-      <w:r>
-        <w:rPr>
-          <w:rFonts w:ascii="Times New Roman" w:hAnsi="Times New Roman" w:cs="Times New Roman"/>
-          <w:color w:val="000000" w:themeColor="text1"/>
-        </w:rPr>
-        <w:t xml:space="preserve"> se propone </w:t>
-      </w:r>
-      <w:proofErr w:type="spellStart"/>
-      <w:r>
-        <w:rPr>
-          <w:rFonts w:ascii="Times New Roman" w:hAnsi="Times New Roman" w:cs="Times New Roman"/>
-          <w:color w:val="000000" w:themeColor="text1"/>
-        </w:rPr>
-        <w:t>explicar</w:t>
-      </w:r>
-      <w:proofErr w:type="spellEnd"/>
-      <w:r>
-        <w:rPr>
-          <w:rFonts w:ascii="Times New Roman" w:hAnsi="Times New Roman" w:cs="Times New Roman"/>
-          <w:color w:val="000000" w:themeColor="text1"/>
-        </w:rPr>
-        <w:t xml:space="preserve"> </w:t>
-      </w:r>
-      <w:proofErr w:type="spellStart"/>
-      <w:r>
-        <w:rPr>
-          <w:rFonts w:ascii="Times New Roman" w:hAnsi="Times New Roman" w:cs="Times New Roman"/>
-          <w:color w:val="000000" w:themeColor="text1"/>
-        </w:rPr>
-        <w:t>que</w:t>
-      </w:r>
-      <w:proofErr w:type="spellEnd"/>
-      <w:r>
-        <w:rPr>
-          <w:rFonts w:ascii="Times New Roman" w:hAnsi="Times New Roman" w:cs="Times New Roman"/>
-          <w:color w:val="000000" w:themeColor="text1"/>
-        </w:rPr>
-        <w:t xml:space="preserve"> </w:t>
-      </w:r>
-      <w:proofErr w:type="spellStart"/>
-      <w:r>
-        <w:rPr>
-          <w:rFonts w:ascii="Times New Roman" w:hAnsi="Times New Roman" w:cs="Times New Roman"/>
-          <w:color w:val="000000" w:themeColor="text1"/>
-        </w:rPr>
-        <w:t>uno</w:t>
-      </w:r>
-      <w:proofErr w:type="spellEnd"/>
-      <w:r>
-        <w:rPr>
-          <w:rFonts w:ascii="Times New Roman" w:hAnsi="Times New Roman" w:cs="Times New Roman"/>
-          <w:color w:val="000000" w:themeColor="text1"/>
-        </w:rPr>
-        <w:t xml:space="preserve"> de los </w:t>
-      </w:r>
-      <w:proofErr w:type="spellStart"/>
-      <w:r>
-        <w:rPr>
-          <w:rFonts w:ascii="Times New Roman" w:hAnsi="Times New Roman" w:cs="Times New Roman"/>
-          <w:color w:val="000000" w:themeColor="text1"/>
-        </w:rPr>
-        <w:t>orígenes</w:t>
-      </w:r>
-      <w:proofErr w:type="spellEnd"/>
-      <w:r>
-        <w:rPr>
-          <w:rFonts w:ascii="Times New Roman" w:hAnsi="Times New Roman" w:cs="Times New Roman"/>
-          <w:color w:val="000000" w:themeColor="text1"/>
-        </w:rPr>
-        <w:t xml:space="preserve"> de la </w:t>
-      </w:r>
-      <w:proofErr w:type="spellStart"/>
-      <w:r>
-        <w:rPr>
-          <w:rFonts w:ascii="Times New Roman" w:hAnsi="Times New Roman" w:cs="Times New Roman"/>
-          <w:color w:val="000000" w:themeColor="text1"/>
-        </w:rPr>
-        <w:t>tolerancia</w:t>
-      </w:r>
-      <w:proofErr w:type="spellEnd"/>
-      <w:r>
-        <w:rPr>
-          <w:rFonts w:ascii="Times New Roman" w:hAnsi="Times New Roman" w:cs="Times New Roman"/>
-          <w:color w:val="000000" w:themeColor="text1"/>
-        </w:rPr>
-        <w:t xml:space="preserve"> </w:t>
-      </w:r>
-      <w:proofErr w:type="spellStart"/>
-      <w:r>
-        <w:rPr>
-          <w:rFonts w:ascii="Times New Roman" w:hAnsi="Times New Roman" w:cs="Times New Roman"/>
-          <w:color w:val="000000" w:themeColor="text1"/>
-        </w:rPr>
-        <w:t>religiosa</w:t>
-      </w:r>
-      <w:proofErr w:type="spellEnd"/>
-      <w:r>
-        <w:rPr>
-          <w:rFonts w:ascii="Times New Roman" w:hAnsi="Times New Roman" w:cs="Times New Roman"/>
-          <w:color w:val="000000" w:themeColor="text1"/>
-        </w:rPr>
-        <w:t xml:space="preserve"> se </w:t>
-      </w:r>
-      <w:proofErr w:type="spellStart"/>
-      <w:r>
-        <w:rPr>
-          <w:rFonts w:ascii="Times New Roman" w:hAnsi="Times New Roman" w:cs="Times New Roman"/>
-          <w:color w:val="000000" w:themeColor="text1"/>
-        </w:rPr>
-        <w:t>encuentra</w:t>
-      </w:r>
-      <w:proofErr w:type="spellEnd"/>
-      <w:r>
-        <w:rPr>
-          <w:rFonts w:ascii="Times New Roman" w:hAnsi="Times New Roman" w:cs="Times New Roman"/>
-          <w:color w:val="000000" w:themeColor="text1"/>
-        </w:rPr>
-        <w:t xml:space="preserve"> </w:t>
-      </w:r>
-      <w:proofErr w:type="spellStart"/>
-      <w:r>
-        <w:rPr>
-          <w:rFonts w:ascii="Times New Roman" w:hAnsi="Times New Roman" w:cs="Times New Roman"/>
-          <w:color w:val="000000" w:themeColor="text1"/>
-        </w:rPr>
-        <w:t>en</w:t>
-      </w:r>
-      <w:proofErr w:type="spellEnd"/>
-      <w:r>
-        <w:rPr>
-          <w:rFonts w:ascii="Times New Roman" w:hAnsi="Times New Roman" w:cs="Times New Roman"/>
-          <w:color w:val="000000" w:themeColor="text1"/>
-        </w:rPr>
-        <w:t xml:space="preserve"> el </w:t>
-      </w:r>
-      <w:proofErr w:type="spellStart"/>
-      <w:r>
-        <w:rPr>
-          <w:rFonts w:ascii="Times New Roman" w:hAnsi="Times New Roman" w:cs="Times New Roman"/>
-          <w:color w:val="000000" w:themeColor="text1"/>
-        </w:rPr>
-        <w:t>proceso</w:t>
-      </w:r>
-      <w:proofErr w:type="spellEnd"/>
-      <w:r>
-        <w:rPr>
-          <w:rFonts w:ascii="Times New Roman" w:hAnsi="Times New Roman" w:cs="Times New Roman"/>
-          <w:color w:val="000000" w:themeColor="text1"/>
-        </w:rPr>
-        <w:t xml:space="preserve"> </w:t>
-      </w:r>
-      <w:proofErr w:type="spellStart"/>
-      <w:r>
-        <w:rPr>
-          <w:rFonts w:ascii="Times New Roman" w:hAnsi="Times New Roman" w:cs="Times New Roman"/>
-          <w:color w:val="000000" w:themeColor="text1"/>
-        </w:rPr>
-        <w:t>político</w:t>
-      </w:r>
-      <w:proofErr w:type="spellEnd"/>
-      <w:r>
-        <w:rPr>
-          <w:rFonts w:ascii="Times New Roman" w:hAnsi="Times New Roman" w:cs="Times New Roman"/>
-          <w:color w:val="000000" w:themeColor="text1"/>
-        </w:rPr>
-        <w:t xml:space="preserve"> de </w:t>
-      </w:r>
-      <w:proofErr w:type="spellStart"/>
-      <w:r>
-        <w:rPr>
-          <w:rFonts w:ascii="Times New Roman" w:hAnsi="Times New Roman" w:cs="Times New Roman"/>
-          <w:color w:val="000000" w:themeColor="text1"/>
-        </w:rPr>
-        <w:t>las</w:t>
-      </w:r>
-      <w:proofErr w:type="spellEnd"/>
-      <w:r>
-        <w:rPr>
-          <w:rFonts w:ascii="Times New Roman" w:hAnsi="Times New Roman" w:cs="Times New Roman"/>
-          <w:color w:val="000000" w:themeColor="text1"/>
-        </w:rPr>
-        <w:t xml:space="preserve"> </w:t>
-      </w:r>
-      <w:proofErr w:type="spellStart"/>
-      <w:r>
-        <w:rPr>
-          <w:rFonts w:ascii="Times New Roman" w:hAnsi="Times New Roman" w:cs="Times New Roman"/>
-          <w:color w:val="000000" w:themeColor="text1"/>
-        </w:rPr>
-        <w:t>revoluciones</w:t>
-      </w:r>
-      <w:proofErr w:type="spellEnd"/>
-      <w:r>
-        <w:rPr>
-          <w:rFonts w:ascii="Times New Roman" w:hAnsi="Times New Roman" w:cs="Times New Roman"/>
-          <w:color w:val="000000" w:themeColor="text1"/>
-        </w:rPr>
-        <w:t xml:space="preserve"> </w:t>
-      </w:r>
-      <w:proofErr w:type="spellStart"/>
-      <w:r>
-        <w:rPr>
-          <w:rFonts w:ascii="Times New Roman" w:hAnsi="Times New Roman" w:cs="Times New Roman"/>
-          <w:color w:val="000000" w:themeColor="text1"/>
-        </w:rPr>
-        <w:t>inglesas</w:t>
-      </w:r>
-      <w:proofErr w:type="spellEnd"/>
-    </w:p>
-    <w:p>
-      <w:pPr>
-        <w:rPr>
-          <w:rFonts w:ascii="Arial" w:hAnsi="Arial" w:cs="Arial"/>
-          <w:sz w:val="18"/>
-          <w:szCs w:val="18"/>
-          <w:lang w:val="es-ES_tradnl"/>
-        </w:rPr>
-      </w:pPr>
-    </w:p>
-    <w:p>
-      <w:pPr>
-        <w:rPr>
-          <w:rFonts w:ascii="Arial" w:hAnsi="Arial" w:cs="Arial"/>
-          <w:sz w:val="18"/>
-          <w:szCs w:val="18"/>
-          <w:lang w:val="es-ES_tradnl"/>
-        </w:rPr>
-      </w:pPr>
-    </w:p>
-    <w:p>
-      <w:pPr>
-        <w:rPr>
-          <w:rFonts w:ascii="Arial" w:hAnsi="Arial"/>
-          <w:sz w:val="18"/>
-          <w:szCs w:val="18"/>
-          <w:lang w:val="es-ES_tradnl"/>
-        </w:rPr>
-      </w:pPr>
-      <w:r>
-        <w:rPr>
-          <w:rFonts w:ascii="Arial" w:hAnsi="Arial"/>
-          <w:b/>
-          <w:color w:val="FF0000"/>
-          <w:sz w:val="18"/>
-          <w:szCs w:val="18"/>
-          <w:lang w:val="es-ES_tradnl"/>
-        </w:rPr>
-        <w:t>*</w:t>
-      </w:r>
-      <w:r>
-        <w:rPr>
-          <w:rFonts w:ascii="Arial" w:hAnsi="Arial"/>
-          <w:sz w:val="18"/>
-          <w:szCs w:val="18"/>
-          <w:lang w:val="es-ES_tradnl"/>
-        </w:rPr>
-        <w:t xml:space="preserve"> </w:t>
-      </w:r>
-      <w:r>
-        <w:rPr>
-          <w:rFonts w:ascii="Arial" w:hAnsi="Arial"/>
-          <w:sz w:val="18"/>
-          <w:szCs w:val="18"/>
-          <w:highlight w:val="green"/>
-          <w:lang w:val="es-ES_tradnl"/>
-        </w:rPr>
-        <w:t>Palabras clave del recurso (separadas por comas ",")</w:t>
-      </w:r>
-    </w:p>
-    <w:p>
-      <w:pPr>
-        <w:rPr>
-          <w:rFonts w:ascii="Arial" w:hAnsi="Arial" w:cs="Arial"/>
-          <w:sz w:val="18"/>
-          <w:szCs w:val="18"/>
-          <w:lang w:val="es-ES_tradnl"/>
-        </w:rPr>
-      </w:pPr>
-    </w:p>
-    <w:p>
-      <w:pPr>
-        <w:rPr>
-          <w:rFonts w:ascii="Arial" w:hAnsi="Arial" w:cs="Arial"/>
-          <w:sz w:val="18"/>
-          <w:szCs w:val="18"/>
-          <w:lang w:val="es-ES_tradnl"/>
-        </w:rPr>
-      </w:pPr>
-    </w:p>
-    <w:p>
-      <w:pPr>
-        <w:rPr>
-          <w:rFonts w:ascii="Arial" w:hAnsi="Arial"/>
-          <w:sz w:val="18"/>
-          <w:szCs w:val="18"/>
-          <w:lang w:val="es-ES_tradnl"/>
-        </w:rPr>
-      </w:pPr>
-      <w:r>
-        <w:rPr>
-          <w:rFonts w:ascii="Arial" w:hAnsi="Arial"/>
-          <w:b/>
-          <w:color w:val="FF0000"/>
-          <w:sz w:val="18"/>
-          <w:szCs w:val="18"/>
-          <w:lang w:val="es-ES_tradnl"/>
-        </w:rPr>
-        <w:t>*</w:t>
-      </w:r>
-      <w:r>
-        <w:rPr>
-          <w:rFonts w:ascii="Arial" w:hAnsi="Arial"/>
-          <w:color w:val="FF0000"/>
-          <w:sz w:val="18"/>
-          <w:szCs w:val="18"/>
-          <w:lang w:val="es-ES_tradnl"/>
-        </w:rPr>
-        <w:t xml:space="preserve"> </w:t>
-      </w:r>
-      <w:r>
-        <w:rPr>
-          <w:rFonts w:ascii="Arial" w:hAnsi="Arial"/>
-          <w:sz w:val="18"/>
-          <w:szCs w:val="18"/>
-          <w:highlight w:val="green"/>
-          <w:lang w:val="es-ES_tradnl"/>
-        </w:rPr>
-        <w:t>Tiempo estimado (minutos)</w:t>
-      </w:r>
-    </w:p>
-    <w:p>
-      <w:pPr>
-        <w:rPr>
-          <w:rFonts w:ascii="Arial" w:hAnsi="Arial" w:cs="Arial"/>
-          <w:sz w:val="18"/>
-          <w:szCs w:val="18"/>
-          <w:lang w:val="es-ES_tradnl"/>
-        </w:rPr>
-      </w:pPr>
     </w:p>
     <w:p>
       <w:pPr>
@@ -2855,7 +2873,7 @@
           <w:szCs w:val="18"/>
           <w:lang w:val="es-ES_tradnl"/>
         </w:rPr>
-        <w:t xml:space="preserve"> S</w:t>
+        <w:t xml:space="preserve"> N</w:t>
       </w:r>
     </w:p>
     <w:p>
@@ -2895,17 +2913,29 @@
           <w:highlight w:val="green"/>
           <w:lang w:val="es-ES_tradnl"/>
         </w:rPr>
-        <w:t>Mostrar calculadora (S/N)</w:t>
-      </w:r>
-      <w:r>
-        <w:rPr>
-          <w:rFonts w:ascii="Arial" w:hAnsi="Arial"/>
-          <w:sz w:val="18"/>
-          <w:szCs w:val="18"/>
-          <w:lang w:val="es-ES_tradnl"/>
-        </w:rPr>
-        <w:t>n</w:t>
-      </w:r>
+        <w:t>Mostrar calculadora (S/N</w:t>
+      </w:r>
+      <w:proofErr w:type="gramStart"/>
+      <w:r>
+        <w:rPr>
+          <w:rFonts w:ascii="Arial" w:hAnsi="Arial"/>
+          <w:sz w:val="18"/>
+          <w:szCs w:val="18"/>
+          <w:highlight w:val="green"/>
+          <w:lang w:val="es-ES_tradnl"/>
+        </w:rPr>
+        <w:t>)</w:t>
+      </w:r>
+      <w:r>
+        <w:rPr>
+          <w:rFonts w:ascii="Arial" w:hAnsi="Arial"/>
+          <w:sz w:val="18"/>
+          <w:szCs w:val="18"/>
+          <w:lang w:val="es-ES_tradnl"/>
+        </w:rPr>
+        <w:t>N</w:t>
+      </w:r>
+      <w:proofErr w:type="gramEnd"/>
     </w:p>
     <w:p>
       <w:pPr>

</xml_diff>